<commit_message>
added steps to run quantized 7b chat model local machine with CPU only.
</commit_message>
<xml_diff>
--- a/DOCS.docx
+++ b/DOCS.docx
@@ -131,7 +131,7 @@
                     <pic:cNvPicPr/>
                   </pic:nvPicPr>
                   <pic:blipFill>
-                    <a:blip r:embed="rId6">
+                    <a:blip r:embed="rId8">
                       <a:extLst>
                         <a:ext uri="{28A0092B-C50C-407E-A947-70E740481C1C}">
                           <a14:useLocalDpi xmlns:a14="http://schemas.microsoft.com/office/drawing/2010/main" val="0"/>
@@ -990,7 +990,7 @@
         </w:rPr>
         <w:t xml:space="preserve"> around programming and web development. Hence, we have a bit of catch up to do here. When we started studying about research and development in artificial intelligence happening around the world we found that we are in the era of transformers which was addressed in the research paper </w:t>
       </w:r>
-      <w:hyperlink r:id="rId7" w:history="1">
+      <w:hyperlink r:id="rId9" w:history="1">
         <w:r>
           <w:rPr>
             <w:rStyle w:val="Hyperlink"/>
@@ -1839,7 +1839,7 @@
                     <pic:cNvPicPr/>
                   </pic:nvPicPr>
                   <pic:blipFill>
-                    <a:blip r:embed="rId8">
+                    <a:blip r:embed="rId10">
                       <a:extLst>
                         <a:ext uri="{28A0092B-C50C-407E-A947-70E740481C1C}">
                           <a14:useLocalDpi xmlns:a14="http://schemas.microsoft.com/office/drawing/2010/main" val="0"/>
@@ -1881,7 +1881,7 @@
         </w:rPr>
         <w:t xml:space="preserve">Image credit - </w:t>
       </w:r>
-      <w:hyperlink r:id="rId9" w:history="1">
+      <w:hyperlink r:id="rId11" w:history="1">
         <w:r>
           <w:rPr>
             <w:rStyle w:val="Hyperlink"/>
@@ -3379,7 +3379,7 @@
         <w:tab/>
         <w:t xml:space="preserve">Our useful encounter with a raw safety data sheets was with </w:t>
       </w:r>
-      <w:hyperlink r:id="rId10" w:history="1">
+      <w:hyperlink r:id="rId12" w:history="1">
         <w:r>
           <w:rPr>
             <w:rStyle w:val="Hyperlink"/>
@@ -3411,7 +3411,7 @@
         </w:rPr>
         <w:t>The MSDS dataset contains Material Safety Data Sheet files in the .txt format. The data was collected from </w:t>
       </w:r>
-      <w:hyperlink r:id="rId11" w:tgtFrame="_blank" w:history="1">
+      <w:hyperlink r:id="rId13" w:tgtFrame="_blank" w:history="1">
         <w:r>
           <w:rPr>
             <w:rStyle w:val="Hyperlink"/>
@@ -3570,7 +3570,7 @@
         </w:rPr>
         <w:t xml:space="preserve"> as mentioned by </w:t>
       </w:r>
-      <w:hyperlink r:id="rId12" w:tooltip="Globally Harmonized System of Classification and Labelling of Chemicals" w:history="1">
+      <w:hyperlink r:id="rId14" w:tooltip="Globally Harmonized System of Classification and Labelling of Chemicals" w:history="1">
         <w:r>
           <w:rPr>
             <w:rStyle w:val="Hyperlink"/>
@@ -3632,7 +3632,7 @@
                     <pic:cNvPicPr/>
                   </pic:nvPicPr>
                   <pic:blipFill>
-                    <a:blip r:embed="rId13" cstate="print">
+                    <a:blip r:embed="rId15" cstate="print">
                       <a:extLst>
                         <a:ext uri="{28A0092B-C50C-407E-A947-70E740481C1C}">
                           <a14:useLocalDpi xmlns:a14="http://schemas.microsoft.com/office/drawing/2010/main" val="0"/>
@@ -3694,7 +3694,7 @@
                     <pic:cNvPicPr/>
                   </pic:nvPicPr>
                   <pic:blipFill>
-                    <a:blip r:embed="rId14" cstate="print">
+                    <a:blip r:embed="rId16" cstate="print">
                       <a:extLst>
                         <a:ext uri="{28A0092B-C50C-407E-A947-70E740481C1C}">
                           <a14:useLocalDpi xmlns:a14="http://schemas.microsoft.com/office/drawing/2010/main" val="0"/>
@@ -3911,7 +3911,7 @@
                     <pic:cNvPicPr/>
                   </pic:nvPicPr>
                   <pic:blipFill>
-                    <a:blip r:embed="rId15" cstate="print">
+                    <a:blip r:embed="rId17" cstate="print">
                       <a:extLst>
                         <a:ext uri="{28A0092B-C50C-407E-A947-70E740481C1C}">
                           <a14:useLocalDpi xmlns:a14="http://schemas.microsoft.com/office/drawing/2010/main" val="0"/>
@@ -4005,7 +4005,7 @@
         </w:rPr>
         <w:t xml:space="preserve"> </w:t>
       </w:r>
-      <w:hyperlink r:id="rId16" w:history="1">
+      <w:hyperlink r:id="rId18" w:history="1">
         <w:r>
           <w:rPr>
             <w:rStyle w:val="Hyperlink"/>
@@ -4245,7 +4245,7 @@
                     <pic:cNvPicPr/>
                   </pic:nvPicPr>
                   <pic:blipFill>
-                    <a:blip r:embed="rId17">
+                    <a:blip r:embed="rId19">
                       <a:extLst>
                         <a:ext uri="{28A0092B-C50C-407E-A947-70E740481C1C}">
                           <a14:useLocalDpi xmlns:a14="http://schemas.microsoft.com/office/drawing/2010/main" val="0"/>
@@ -4331,7 +4331,7 @@
         </w:rPr>
         <w:t xml:space="preserve"> we picked chemical module is for easy public access of data. We found </w:t>
       </w:r>
-      <w:hyperlink r:id="rId18" w:history="1">
+      <w:hyperlink r:id="rId20" w:history="1">
         <w:r>
           <w:rPr>
             <w:rStyle w:val="Hyperlink"/>
@@ -4506,7 +4506,7 @@
                     <pic:cNvPicPr/>
                   </pic:nvPicPr>
                   <pic:blipFill>
-                    <a:blip r:embed="rId19">
+                    <a:blip r:embed="rId21">
                       <a:extLst>
                         <a:ext uri="{28A0092B-C50C-407E-A947-70E740481C1C}">
                           <a14:useLocalDpi xmlns:a14="http://schemas.microsoft.com/office/drawing/2010/main" val="0"/>
@@ -4547,7 +4547,7 @@
         </w:rPr>
         <w:t xml:space="preserve">Image credit – Sahar Mor </w:t>
       </w:r>
-      <w:hyperlink r:id="rId20" w:history="1">
+      <w:hyperlink r:id="rId22" w:history="1">
         <w:r>
           <w:rPr>
             <w:rStyle w:val="Hyperlink"/>
@@ -5129,7 +5129,7 @@
                     <pic:cNvPicPr/>
                   </pic:nvPicPr>
                   <pic:blipFill>
-                    <a:blip r:embed="rId21">
+                    <a:blip r:embed="rId23">
                       <a:extLst>
                         <a:ext uri="{28A0092B-C50C-407E-A947-70E740481C1C}">
                           <a14:useLocalDpi xmlns:a14="http://schemas.microsoft.com/office/drawing/2010/main" val="0"/>
@@ -5191,7 +5191,7 @@
         </w:rPr>
         <w:t xml:space="preserve">s: </w:t>
       </w:r>
-      <w:hyperlink r:id="rId22" w:history="1">
+      <w:hyperlink r:id="rId24" w:history="1">
         <w:r>
           <w:rPr>
             <w:rStyle w:val="Hyperlink"/>
@@ -5341,7 +5341,7 @@
                     <pic:cNvPicPr/>
                   </pic:nvPicPr>
                   <pic:blipFill>
-                    <a:blip r:embed="rId23">
+                    <a:blip r:embed="rId25">
                       <a:extLst>
                         <a:ext uri="{28A0092B-C50C-407E-A947-70E740481C1C}">
                           <a14:useLocalDpi xmlns:a14="http://schemas.microsoft.com/office/drawing/2010/main" val="0"/>
@@ -5455,7 +5455,7 @@
         </w:rPr>
         <w:t xml:space="preserve">: </w:t>
       </w:r>
-      <w:hyperlink r:id="rId24" w:history="1">
+      <w:hyperlink r:id="rId26" w:history="1">
         <w:r>
           <w:rPr>
             <w:rStyle w:val="Hyperlink"/>
@@ -5594,7 +5594,7 @@
         </w:rPr>
         <w:t xml:space="preserve">. Inspired from the article - </w:t>
       </w:r>
-      <w:hyperlink r:id="rId25" w:anchor="using-transformers" w:history="1">
+      <w:hyperlink r:id="rId27" w:anchor="using-transformers" w:history="1">
         <w:r>
           <w:rPr>
             <w:rStyle w:val="Hyperlink"/>
@@ -5658,7 +5658,7 @@
                     <pic:cNvPicPr/>
                   </pic:nvPicPr>
                   <pic:blipFill>
-                    <a:blip r:embed="rId26">
+                    <a:blip r:embed="rId28">
                       <a:extLst>
                         <a:ext uri="{28A0092B-C50C-407E-A947-70E740481C1C}">
                           <a14:useLocalDpi xmlns:a14="http://schemas.microsoft.com/office/drawing/2010/main" val="0"/>
@@ -5745,7 +5745,7 @@
         </w:rPr>
         <w:t xml:space="preserve"> </w:t>
       </w:r>
-      <w:hyperlink r:id="rId27" w:history="1">
+      <w:hyperlink r:id="rId29" w:history="1">
         <w:r>
           <w:rPr>
             <w:rStyle w:val="Hyperlink"/>
@@ -5837,7 +5837,7 @@
       <w:r>
         <w:t xml:space="preserve"> </w:t>
       </w:r>
-      <w:hyperlink r:id="rId28" w:history="1">
+      <w:hyperlink r:id="rId30" w:history="1">
         <w:r>
           <w:rPr>
             <w:rStyle w:val="Hyperlink"/>
@@ -5907,7 +5907,7 @@
         </w:rPr>
         <w:t xml:space="preserve"> </w:t>
       </w:r>
-      <w:hyperlink r:id="rId29" w:anchor="scrollTo=voz9cOtHupER" w:history="1">
+      <w:hyperlink r:id="rId31" w:anchor="scrollTo=voz9cOtHupER" w:history="1">
         <w:r>
           <w:rPr>
             <w:rStyle w:val="Hyperlink"/>
@@ -5926,6 +5926,7 @@
       </w:pPr>
     </w:p>
     <w:sectPr>
+      <w:footerReference w:type="default" r:id="rId32"/>
       <w:pgSz w:w="11906" w:h="16838"/>
       <w:pgMar w:top="1440" w:right="1440" w:bottom="1440" w:left="1440" w:header="708" w:footer="708" w:gutter="0"/>
       <w:cols w:space="708"/>
@@ -5933,6 +5934,109 @@
     </w:sectPr>
   </w:body>
 </w:document>
+</file>
+
+<file path=word/endnotes.xml><?xml version="1.0" encoding="utf-8"?>
+<w:endnotes xmlns:wpc="http://schemas.microsoft.com/office/word/2010/wordprocessingCanvas" xmlns:cx="http://schemas.microsoft.com/office/drawing/2014/chartex" xmlns:cx1="http://schemas.microsoft.com/office/drawing/2015/9/8/chartex" xmlns:cx2="http://schemas.microsoft.com/office/drawing/2015/10/21/chartex" xmlns:cx3="http://schemas.microsoft.com/office/drawing/2016/5/9/chartex" xmlns:cx4="http://schemas.microsoft.com/office/drawing/2016/5/10/chartex" xmlns:cx5="http://schemas.microsoft.com/office/drawing/2016/5/11/chartex" xmlns:cx6="http://schemas.microsoft.com/office/drawing/2016/5/12/chartex" xmlns:cx7="http://schemas.microsoft.com/office/drawing/2016/5/13/chartex" xmlns:cx8="http://schemas.microsoft.com/office/drawing/2016/5/14/chartex" xmlns:mc="http://schemas.openxmlformats.org/markup-compatibility/2006" xmlns:aink="http://schemas.microsoft.com/office/drawing/2016/ink" xmlns:am3d="http://schemas.microsoft.com/office/drawing/2017/model3d" xmlns:o="urn:schemas-microsoft-com:office:office" xmlns:oel="http://schemas.microsoft.com/office/2019/extlst" xmlns:r="http://schemas.openxmlformats.org/officeDocument/2006/relationships" xmlns:m="http://schemas.openxmlformats.org/officeDocument/2006/math" xmlns:v="urn:schemas-microsoft-com:vml" xmlns:wp14="http://schemas.microsoft.com/office/word/2010/wordprocessingDrawing" xmlns:wp="http://schemas.openxmlformats.org/drawingml/2006/wordprocessingDrawing" xmlns:w10="urn:schemas-microsoft-com:office:word" xmlns:w="http://schemas.openxmlformats.org/wordprocessingml/2006/main" xmlns:w14="http://schemas.microsoft.com/office/word/2010/wordml" xmlns:w15="http://schemas.microsoft.com/office/word/2012/wordml" xmlns:w16cex="http://schemas.microsoft.com/office/word/2018/wordml/cex" xmlns:w16cid="http://schemas.microsoft.com/office/word/2016/wordml/cid" xmlns:w16="http://schemas.microsoft.com/office/word/2018/wordml" xmlns:w16sdtdh="http://schemas.microsoft.com/office/word/2020/wordml/sdtdatahash" xmlns:w16se="http://schemas.microsoft.com/office/word/2015/wordml/symex" xmlns:wpg="http://schemas.microsoft.com/office/word/2010/wordprocessingGroup" xmlns:wpi="http://schemas.microsoft.com/office/word/2010/wordprocessingInk" xmlns:wne="http://schemas.microsoft.com/office/word/2006/wordml" xmlns:wps="http://schemas.microsoft.com/office/word/2010/wordprocessingShape" mc:Ignorable="w14 w15 w16se w16cid w16 w16cex w16sdtdh wp14">
+  <w:endnote w:type="separator" w:id="-1">
+    <w:p>
+      <w:pPr>
+        <w:spacing w:after="0" w:line="240" w:lineRule="auto"/>
+      </w:pPr>
+      <w:r>
+        <w:separator/>
+      </w:r>
+    </w:p>
+  </w:endnote>
+  <w:endnote w:type="continuationSeparator" w:id="0">
+    <w:p>
+      <w:pPr>
+        <w:spacing w:after="0" w:line="240" w:lineRule="auto"/>
+      </w:pPr>
+      <w:r>
+        <w:continuationSeparator/>
+      </w:r>
+    </w:p>
+  </w:endnote>
+</w:endnotes>
+</file>
+
+<file path=word/footer1.xml><?xml version="1.0" encoding="utf-8"?>
+<w:ftr xmlns:wpc="http://schemas.microsoft.com/office/word/2010/wordprocessingCanvas" xmlns:cx="http://schemas.microsoft.com/office/drawing/2014/chartex" xmlns:cx1="http://schemas.microsoft.com/office/drawing/2015/9/8/chartex" xmlns:cx2="http://schemas.microsoft.com/office/drawing/2015/10/21/chartex" xmlns:cx3="http://schemas.microsoft.com/office/drawing/2016/5/9/chartex" xmlns:cx4="http://schemas.microsoft.com/office/drawing/2016/5/10/chartex" xmlns:cx5="http://schemas.microsoft.com/office/drawing/2016/5/11/chartex" xmlns:cx6="http://schemas.microsoft.com/office/drawing/2016/5/12/chartex" xmlns:cx7="http://schemas.microsoft.com/office/drawing/2016/5/13/chartex" xmlns:cx8="http://schemas.microsoft.com/office/drawing/2016/5/14/chartex" xmlns:mc="http://schemas.openxmlformats.org/markup-compatibility/2006" xmlns:aink="http://schemas.microsoft.com/office/drawing/2016/ink" xmlns:am3d="http://schemas.microsoft.com/office/drawing/2017/model3d" xmlns:o="urn:schemas-microsoft-com:office:office" xmlns:oel="http://schemas.microsoft.com/office/2019/extlst" xmlns:r="http://schemas.openxmlformats.org/officeDocument/2006/relationships" xmlns:m="http://schemas.openxmlformats.org/officeDocument/2006/math" xmlns:v="urn:schemas-microsoft-com:vml" xmlns:wp14="http://schemas.microsoft.com/office/word/2010/wordprocessingDrawing" xmlns:wp="http://schemas.openxmlformats.org/drawingml/2006/wordprocessingDrawing" xmlns:w10="urn:schemas-microsoft-com:office:word" xmlns:w="http://schemas.openxmlformats.org/wordprocessingml/2006/main" xmlns:w14="http://schemas.microsoft.com/office/word/2010/wordml" xmlns:w15="http://schemas.microsoft.com/office/word/2012/wordml" xmlns:w16cex="http://schemas.microsoft.com/office/word/2018/wordml/cex" xmlns:w16cid="http://schemas.microsoft.com/office/word/2016/wordml/cid" xmlns:w16="http://schemas.microsoft.com/office/word/2018/wordml" xmlns:w16sdtdh="http://schemas.microsoft.com/office/word/2020/wordml/sdtdatahash" xmlns:w16se="http://schemas.microsoft.com/office/word/2015/wordml/symex" xmlns:wpg="http://schemas.microsoft.com/office/word/2010/wordprocessingGroup" xmlns:wpi="http://schemas.microsoft.com/office/word/2010/wordprocessingInk" xmlns:wne="http://schemas.microsoft.com/office/word/2006/wordml" xmlns:wps="http://schemas.microsoft.com/office/word/2010/wordprocessingShape" mc:Ignorable="w14 w15 w16se w16cid w16 w16cex w16sdtdh wp14">
+  <w:sdt>
+    <w:sdtPr>
+      <w:id w:val="-1443292572"/>
+      <w:docPartObj>
+        <w:docPartGallery w:val="Page Numbers (Bottom of Page)"/>
+        <w:docPartUnique/>
+      </w:docPartObj>
+    </w:sdtPr>
+    <w:sdtEndPr>
+      <w:rPr>
+        <w:noProof/>
+      </w:rPr>
+    </w:sdtEndPr>
+    <w:sdtContent>
+      <w:p>
+        <w:pPr>
+          <w:pStyle w:val="Footer"/>
+          <w:jc w:val="center"/>
+        </w:pPr>
+        <w:r>
+          <w:fldChar w:fldCharType="begin"/>
+        </w:r>
+        <w:r>
+          <w:instrText xml:space="preserve"> PAGE   \* MERGEFORMAT </w:instrText>
+        </w:r>
+        <w:r>
+          <w:fldChar w:fldCharType="separate"/>
+        </w:r>
+        <w:r>
+          <w:rPr>
+            <w:noProof/>
+          </w:rPr>
+          <w:t>2</w:t>
+        </w:r>
+        <w:r>
+          <w:rPr>
+            <w:noProof/>
+          </w:rPr>
+          <w:fldChar w:fldCharType="end"/>
+        </w:r>
+      </w:p>
+    </w:sdtContent>
+  </w:sdt>
+  <w:p>
+    <w:pPr>
+      <w:pStyle w:val="Footer"/>
+    </w:pPr>
+  </w:p>
+</w:ftr>
+</file>
+
+<file path=word/footnotes.xml><?xml version="1.0" encoding="utf-8"?>
+<w:footnotes xmlns:wpc="http://schemas.microsoft.com/office/word/2010/wordprocessingCanvas" xmlns:cx="http://schemas.microsoft.com/office/drawing/2014/chartex" xmlns:cx1="http://schemas.microsoft.com/office/drawing/2015/9/8/chartex" xmlns:cx2="http://schemas.microsoft.com/office/drawing/2015/10/21/chartex" xmlns:cx3="http://schemas.microsoft.com/office/drawing/2016/5/9/chartex" xmlns:cx4="http://schemas.microsoft.com/office/drawing/2016/5/10/chartex" xmlns:cx5="http://schemas.microsoft.com/office/drawing/2016/5/11/chartex" xmlns:cx6="http://schemas.microsoft.com/office/drawing/2016/5/12/chartex" xmlns:cx7="http://schemas.microsoft.com/office/drawing/2016/5/13/chartex" xmlns:cx8="http://schemas.microsoft.com/office/drawing/2016/5/14/chartex" xmlns:mc="http://schemas.openxmlformats.org/markup-compatibility/2006" xmlns:aink="http://schemas.microsoft.com/office/drawing/2016/ink" xmlns:am3d="http://schemas.microsoft.com/office/drawing/2017/model3d" xmlns:o="urn:schemas-microsoft-com:office:office" xmlns:oel="http://schemas.microsoft.com/office/2019/extlst" xmlns:r="http://schemas.openxmlformats.org/officeDocument/2006/relationships" xmlns:m="http://schemas.openxmlformats.org/officeDocument/2006/math" xmlns:v="urn:schemas-microsoft-com:vml" xmlns:wp14="http://schemas.microsoft.com/office/word/2010/wordprocessingDrawing" xmlns:wp="http://schemas.openxmlformats.org/drawingml/2006/wordprocessingDrawing" xmlns:w10="urn:schemas-microsoft-com:office:word" xmlns:w="http://schemas.openxmlformats.org/wordprocessingml/2006/main" xmlns:w14="http://schemas.microsoft.com/office/word/2010/wordml" xmlns:w15="http://schemas.microsoft.com/office/word/2012/wordml" xmlns:w16cex="http://schemas.microsoft.com/office/word/2018/wordml/cex" xmlns:w16cid="http://schemas.microsoft.com/office/word/2016/wordml/cid" xmlns:w16="http://schemas.microsoft.com/office/word/2018/wordml" xmlns:w16sdtdh="http://schemas.microsoft.com/office/word/2020/wordml/sdtdatahash" xmlns:w16se="http://schemas.microsoft.com/office/word/2015/wordml/symex" xmlns:wpg="http://schemas.microsoft.com/office/word/2010/wordprocessingGroup" xmlns:wpi="http://schemas.microsoft.com/office/word/2010/wordprocessingInk" xmlns:wne="http://schemas.microsoft.com/office/word/2006/wordml" xmlns:wps="http://schemas.microsoft.com/office/word/2010/wordprocessingShape" mc:Ignorable="w14 w15 w16se w16cid w16 w16cex w16sdtdh wp14">
+  <w:footnote w:type="separator" w:id="-1">
+    <w:p>
+      <w:pPr>
+        <w:spacing w:after="0" w:line="240" w:lineRule="auto"/>
+      </w:pPr>
+      <w:r>
+        <w:separator/>
+      </w:r>
+    </w:p>
+  </w:footnote>
+  <w:footnote w:type="continuationSeparator" w:id="0">
+    <w:p>
+      <w:pPr>
+        <w:spacing w:after="0" w:line="240" w:lineRule="auto"/>
+      </w:pPr>
+      <w:r>
+        <w:continuationSeparator/>
+      </w:r>
+    </w:p>
+  </w:footnote>
+</w:footnotes>
 </file>
 
 <file path=word/numbering.xml><?xml version="1.0" encoding="utf-8"?>
@@ -7766,6 +7870,50 @@
       <w:u w:val="single"/>
     </w:rPr>
   </w:style>
+  <w:style w:type="paragraph" w:styleId="Header">
+    <w:name w:val="header"/>
+    <w:basedOn w:val="Normal"/>
+    <w:link w:val="HeaderChar"/>
+    <w:uiPriority w:val="99"/>
+    <w:unhideWhenUsed/>
+    <w:rsid w:val="00357E0F"/>
+    <w:pPr>
+      <w:tabs>
+        <w:tab w:val="center" w:pos="4513"/>
+        <w:tab w:val="right" w:pos="9026"/>
+      </w:tabs>
+      <w:spacing w:after="0" w:line="240" w:lineRule="auto"/>
+    </w:pPr>
+  </w:style>
+  <w:style w:type="character" w:customStyle="1" w:styleId="HeaderChar">
+    <w:name w:val="Header Char"/>
+    <w:basedOn w:val="DefaultParagraphFont"/>
+    <w:link w:val="Header"/>
+    <w:uiPriority w:val="99"/>
+    <w:rsid w:val="00357E0F"/>
+  </w:style>
+  <w:style w:type="paragraph" w:styleId="Footer">
+    <w:name w:val="footer"/>
+    <w:basedOn w:val="Normal"/>
+    <w:link w:val="FooterChar"/>
+    <w:uiPriority w:val="99"/>
+    <w:unhideWhenUsed/>
+    <w:rsid w:val="00357E0F"/>
+    <w:pPr>
+      <w:tabs>
+        <w:tab w:val="center" w:pos="4513"/>
+        <w:tab w:val="right" w:pos="9026"/>
+      </w:tabs>
+      <w:spacing w:after="0" w:line="240" w:lineRule="auto"/>
+    </w:pPr>
+  </w:style>
+  <w:style w:type="character" w:customStyle="1" w:styleId="FooterChar">
+    <w:name w:val="Footer Char"/>
+    <w:basedOn w:val="DefaultParagraphFont"/>
+    <w:link w:val="Footer"/>
+    <w:uiPriority w:val="99"/>
+    <w:rsid w:val="00357E0F"/>
+  </w:style>
 </w:styles>
 </file>
 

</xml_diff>